<commit_message>
updated docs for meeting 5
</commit_message>
<xml_diff>
--- a/Stargazer_ReleaseNotes7.docx
+++ b/Stargazer_ReleaseNotes7.docx
@@ -575,48 +575,7 @@
         <w:t xml:space="preserve">In this release, </w:t>
       </w:r>
       <w:r>
-        <w:t>new mobile views have been created for the user to interact with the web application</w:t>
-      </w:r>
-      <w:r>
-        <w:t xml:space="preserve"> and adjusted </w:t>
-      </w:r>
-      <w:r>
-        <w:t>with</w:t>
-      </w:r>
-      <w:r>
-        <w:t xml:space="preserve"> usab</w:t>
-      </w:r>
-      <w:r>
-        <w:t>ility in mind</w:t>
-      </w:r>
-      <w:r>
-        <w:t>.</w:t>
-      </w:r>
-    </w:p>
-    <w:p>
-      <w:pPr>
-        <w:pStyle w:val="NoSpacing"/>
-      </w:pPr>
-    </w:p>
-    <w:p>
-      <w:pPr>
-        <w:pStyle w:val="NoSpacing"/>
-      </w:pPr>
-      <w:r>
-        <w:t>Furthermore, finishing touches have been completed with regards to telescope parking and scheduling the telescope to a celestial object that is part of the library.</w:t>
-      </w:r>
-    </w:p>
-    <w:p>
-      <w:pPr>
-        <w:pStyle w:val="NoSpacing"/>
-      </w:pPr>
-    </w:p>
-    <w:p>
-      <w:pPr>
-        <w:pStyle w:val="NoSpacing"/>
-      </w:pPr>
-      <w:r>
-        <w:t>Also, there have been many improvements have been made to online help. A new administration section was added and has been refactored.</w:t>
+        <w:t>we have focused our efforts on implementing the functionality for image capturing.</w:t>
       </w:r>
     </w:p>
     <w:p>
@@ -668,7 +627,7 @@
         <w:t>.0.</w:t>
       </w:r>
       <w:r>
-        <w:t>0</w:t>
+        <w:t>1</w:t>
       </w:r>
     </w:p>
     <w:p>
@@ -758,7 +717,7 @@
                 <w:sz w:val="20"/>
                 <w:szCs w:val="20"/>
               </w:rPr>
-              <w:t>0</w:t>
+              <w:t>1</w:t>
             </w:r>
           </w:p>
         </w:tc>
@@ -835,8 +794,32 @@
       <w:pPr>
         <w:pStyle w:val="NoSpacing"/>
       </w:pPr>
-      <w:r>
-        <w:t>Also, please see the wiki page for up-to-date current documentation about the Stargazer project.</w:t>
+    </w:p>
+    <w:p>
+      <w:pPr>
+        <w:pStyle w:val="NoSpacing"/>
+      </w:pPr>
+      <w:r>
+        <w:t>Also, please see the wiki page for up-to-date current documentat</w:t>
+      </w:r>
+      <w:r>
+        <w:t>ion about the Stargazer project, here:</w:t>
+      </w:r>
+    </w:p>
+    <w:p>
+      <w:pPr>
+        <w:pStyle w:val="NoSpacing"/>
+      </w:pPr>
+      <w:hyperlink r:id="rId10" w:history="1">
+        <w:r>
+          <w:rPr>
+            <w:rStyle w:val="Hyperlink"/>
+          </w:rPr>
+          <w:t>http://wiki.github.com/RedTeamCOSC470/Stargazer/</w:t>
+        </w:r>
+      </w:hyperlink>
+      <w:r>
+        <w:t xml:space="preserve"> </w:t>
       </w:r>
     </w:p>
     <w:p>
@@ -856,7 +839,7 @@
       <w:pPr>
         <w:pStyle w:val="NoSpacing"/>
       </w:pPr>
-      <w:hyperlink r:id="rId10" w:history="1">
+      <w:hyperlink r:id="rId11" w:history="1">
         <w:r>
           <w:rPr>
             <w:rStyle w:val="Hyperlink"/>
@@ -885,7 +868,7 @@
       <w:pPr>
         <w:pStyle w:val="NoSpacing"/>
       </w:pPr>
-      <w:hyperlink r:id="rId11" w:history="1">
+      <w:hyperlink r:id="rId12" w:history="1">
         <w:r>
           <w:rPr>
             <w:rStyle w:val="Hyperlink"/>
@@ -927,19 +910,119 @@
         <w:rPr>
           <w:i w:val="0"/>
         </w:rPr>
-        <w:t xml:space="preserve">Web Application </w:t>
+        <w:t>Features</w:t>
       </w:r>
       <w:r>
         <w:rPr>
           <w:i w:val="0"/>
         </w:rPr>
+        <w:t xml:space="preserve"> Completed</w:t>
+      </w:r>
+      <w:r>
+        <w:rPr>
+          <w:i w:val="0"/>
+        </w:rPr>
+        <w:t>:</w:t>
+      </w:r>
+    </w:p>
+    <w:p>
+      <w:pPr>
+        <w:pStyle w:val="NoSpacing"/>
+      </w:pPr>
+      <w:r>
+        <w:t xml:space="preserve">The following </w:t>
+      </w:r>
+      <w:r>
+        <w:t>development</w:t>
+      </w:r>
+      <w:r>
+        <w:t xml:space="preserve"> for the web application</w:t>
+      </w:r>
+      <w:r>
+        <w:t xml:space="preserve"> </w:t>
+      </w:r>
+      <w:r>
+        <w:t>was completed this iteration</w:t>
+      </w:r>
+      <w:r>
+        <w:t>:</w:t>
+      </w:r>
+    </w:p>
+    <w:p>
+      <w:pPr>
+        <w:pStyle w:val="NoSpacing"/>
+        <w:numPr>
+          <w:ilvl w:val="0"/>
+          <w:numId w:val="11"/>
+        </w:numPr>
+      </w:pPr>
+      <w:r>
+        <w:t>Image capturing – can now capture images</w:t>
+      </w:r>
+      <w:r>
+        <w:t>; once a schedule is created, the telescope controlling application will signal the camera to start taking images.</w:t>
+      </w:r>
+      <w:r>
+        <w:t xml:space="preserve"> The camera can also accept parameters for changing values for ISO, exposure, etc.</w:t>
+      </w:r>
+    </w:p>
+    <w:p>
+      <w:pPr>
+        <w:pStyle w:val="NoSpacing"/>
+        <w:numPr>
+          <w:ilvl w:val="0"/>
+          <w:numId w:val="11"/>
+        </w:numPr>
+      </w:pPr>
+      <w:r>
+        <w:t xml:space="preserve">Image transference – images taken by the camera will be saved locally to the machine that is connected to the camera. </w:t>
+      </w:r>
+      <w:r>
+        <w:t>After, the telescope-controlling application will then call the command line batch file which runs a curl command to create an HTTP POST request to the web server, attaching the image file. The web server will then process the request, create thumbnail images from the file and save the image locally to the web server machine.</w:t>
+      </w:r>
+    </w:p>
+    <w:p>
+      <w:pPr>
+        <w:pStyle w:val="NoSpacing"/>
+        <w:ind w:left="1080"/>
+      </w:pPr>
+    </w:p>
+    <w:p>
+      <w:pPr>
+        <w:rPr>
+          <w:rFonts w:asciiTheme="majorHAnsi" w:eastAsiaTheme="majorEastAsia" w:hAnsiTheme="majorHAnsi" w:cstheme="majorBidi"/>
+          <w:b/>
+          <w:bCs/>
+          <w:iCs/>
+        </w:rPr>
+      </w:pPr>
+      <w:r>
+        <w:rPr>
+          <w:i/>
+        </w:rPr>
+        <w:br w:type="page"/>
+      </w:r>
+    </w:p>
+    <w:p>
+      <w:pPr>
+        <w:pStyle w:val="Heading4"/>
+        <w:spacing w:before="0"/>
+        <w:rPr>
+          <w:i w:val="0"/>
+        </w:rPr>
+      </w:pPr>
+      <w:r>
+        <w:rPr>
+          <w:i w:val="0"/>
+        </w:rPr>
+        <w:lastRenderedPageBreak/>
         <w:t>Features</w:t>
       </w:r>
       <w:r>
         <w:rPr>
           <w:i w:val="0"/>
         </w:rPr>
-        <w:t xml:space="preserve"> Completed</w:t>
+        <w:t xml:space="preserve"> Incomplete</w:t>
       </w:r>
       <w:r>
         <w:rPr>
@@ -947,25 +1030,22 @@
         </w:rPr>
         <w:t>:</w:t>
       </w:r>
-    </w:p>
-    <w:p>
-      <w:pPr>
-        <w:pStyle w:val="NoSpacing"/>
-      </w:pPr>
-      <w:r>
-        <w:t xml:space="preserve">The following </w:t>
-      </w:r>
-      <w:r>
-        <w:t>development</w:t>
-      </w:r>
-      <w:r>
-        <w:t xml:space="preserve"> for the web application</w:t>
-      </w:r>
-      <w:r>
+      <w:r>
+        <w:rPr>
+          <w:b w:val="0"/>
+        </w:rPr>
         <w:t xml:space="preserve"> </w:t>
       </w:r>
-      <w:r>
-        <w:t>was completed this iteration</w:t>
+    </w:p>
+    <w:p>
+      <w:pPr>
+        <w:pStyle w:val="NoSpacing"/>
+      </w:pPr>
+      <w:r>
+        <w:t>The following features have to be postponed</w:t>
+      </w:r>
+      <w:r>
+        <w:t xml:space="preserve"> for next iteration</w:t>
       </w:r>
       <w:r>
         <w:t>:</w:t>
@@ -980,7 +1060,13 @@
         </w:numPr>
       </w:pPr>
       <w:r>
-        <w:t>Mobile devices: new views have been added and forms have been improved to increased usability.</w:t>
+        <w:t>Mobile views – changing schedule log user interface</w:t>
+      </w:r>
+      <w:r>
+        <w:t xml:space="preserve"> (remove text-based searches)</w:t>
+      </w:r>
+      <w:r>
+        <w:t>.</w:t>
       </w:r>
     </w:p>
     <w:p>
@@ -992,16 +1078,7 @@
         </w:numPr>
       </w:pPr>
       <w:r>
-        <w:t xml:space="preserve">Celestial object inputs: validations added so that </w:t>
-      </w:r>
-      <w:r>
-        <w:t xml:space="preserve">they </w:t>
-      </w:r>
-      <w:r>
-        <w:t>are</w:t>
-      </w:r>
-      <w:r>
-        <w:t xml:space="preserve"> mutually exclusive and jointly exhaustive. </w:t>
+        <w:t>Full integration with the camera and telescope (missing an adapter).</w:t>
       </w:r>
     </w:p>
     <w:p>
@@ -1013,28 +1090,60 @@
         </w:numPr>
       </w:pPr>
       <w:r>
-        <w:t>On</w:t>
-      </w:r>
-      <w:r>
-        <w:t xml:space="preserve">line help: a new </w:t>
-      </w:r>
-      <w:r>
-        <w:t>administration section</w:t>
-      </w:r>
-      <w:r>
-        <w:t xml:space="preserve"> has been added</w:t>
-      </w:r>
-      <w:r>
-        <w:t xml:space="preserve"> and </w:t>
-      </w:r>
-      <w:r>
-        <w:t>the design refactored</w:t>
-      </w:r>
-      <w:r>
-        <w:t>.</w:t>
-      </w:r>
-      <w:r>
-        <w:t xml:space="preserve"> Only administrators will have access to this section of the online help.</w:t>
+        <w:t>Image compilation – compiling a larger high resolution image from a collection of images.</w:t>
+      </w:r>
+    </w:p>
+    <w:p>
+      <w:pPr>
+        <w:pStyle w:val="NoSpacing"/>
+        <w:ind w:left="1080"/>
+        <w:rPr>
+          <w:rFonts w:asciiTheme="majorHAnsi" w:eastAsiaTheme="majorEastAsia" w:hAnsiTheme="majorHAnsi" w:cstheme="majorBidi"/>
+          <w:b/>
+          <w:bCs/>
+          <w:iCs/>
+        </w:rPr>
+      </w:pPr>
+    </w:p>
+    <w:p>
+      <w:pPr>
+        <w:pStyle w:val="Heading4"/>
+        <w:spacing w:before="0"/>
+        <w:rPr>
+          <w:b w:val="0"/>
+        </w:rPr>
+      </w:pPr>
+      <w:r>
+        <w:rPr>
+          <w:i w:val="0"/>
+        </w:rPr>
+        <w:t xml:space="preserve">Web Application </w:t>
+      </w:r>
+      <w:r>
+        <w:rPr>
+          <w:i w:val="0"/>
+        </w:rPr>
+        <w:t>Bugs</w:t>
+      </w:r>
+      <w:r>
+        <w:rPr>
+          <w:i w:val="0"/>
+        </w:rPr>
+        <w:t>:</w:t>
+      </w:r>
+      <w:r>
+        <w:rPr>
+          <w:b w:val="0"/>
+        </w:rPr>
+        <w:t xml:space="preserve"> </w:t>
+      </w:r>
+    </w:p>
+    <w:p>
+      <w:pPr>
+        <w:pStyle w:val="NoSpacing"/>
+      </w:pPr>
+      <w:r>
+        <w:t>The following list indicates what bugs and issues are present in this current release:</w:t>
       </w:r>
     </w:p>
     <w:p>
@@ -1046,29 +1155,38 @@
         </w:numPr>
       </w:pPr>
       <w:r>
-        <w:t>Online help: new images have been added to improve its usefulness.</w:t>
-      </w:r>
-    </w:p>
-    <w:p>
-      <w:pPr>
-        <w:pStyle w:val="NoSpacing"/>
-      </w:pPr>
-    </w:p>
-    <w:p>
-      <w:pPr>
-        <w:rPr>
-          <w:rFonts w:asciiTheme="majorHAnsi" w:eastAsiaTheme="majorEastAsia" w:hAnsiTheme="majorHAnsi" w:cstheme="majorBidi"/>
-          <w:b/>
-          <w:bCs/>
-          <w:iCs/>
-        </w:rPr>
-      </w:pPr>
-      <w:r>
-        <w:rPr>
-          <w:i/>
-        </w:rPr>
-        <w:br w:type="page"/>
-      </w:r>
+        <w:t>There is an issue when creating a</w:t>
+      </w:r>
+      <w:r>
+        <w:t xml:space="preserve"> schedule with </w:t>
+      </w:r>
+      <w:r>
+        <w:t xml:space="preserve">a </w:t>
+      </w:r>
+      <w:r>
+        <w:t xml:space="preserve">celestial object </w:t>
+      </w:r>
+      <w:r>
+        <w:t>as an input then edit that schedule</w:t>
+      </w:r>
+      <w:r>
+        <w:t xml:space="preserve"> to change it to </w:t>
+      </w:r>
+      <w:r>
+        <w:t xml:space="preserve">use </w:t>
+      </w:r>
+      <w:r>
+        <w:t>coordinates</w:t>
+      </w:r>
+      <w:r>
+        <w:t xml:space="preserve"> instead; it will still use the celestial object.</w:t>
+      </w:r>
+    </w:p>
+    <w:p>
+      <w:pPr>
+        <w:pStyle w:val="NoSpacing"/>
+        <w:ind w:left="720"/>
+      </w:pPr>
     </w:p>
     <w:p>
       <w:pPr>
@@ -1082,19 +1200,12 @@
         <w:rPr>
           <w:i w:val="0"/>
         </w:rPr>
-        <w:lastRenderedPageBreak/>
-        <w:t>Web Application Features</w:t>
+        <w:t>Web Application Testing</w:t>
       </w:r>
       <w:r>
         <w:rPr>
           <w:i w:val="0"/>
         </w:rPr>
-        <w:t xml:space="preserve"> Incomplete</w:t>
-      </w:r>
-      <w:r>
-        <w:rPr>
-          <w:i w:val="0"/>
-        </w:rPr>
         <w:t>:</w:t>
       </w:r>
       <w:r>
@@ -1109,135 +1220,6 @@
         <w:pStyle w:val="NoSpacing"/>
       </w:pPr>
       <w:r>
-        <w:t>The following features have to be postponed</w:t>
-      </w:r>
-      <w:r>
-        <w:t xml:space="preserve"> for next iteration</w:t>
-      </w:r>
-      <w:r>
-        <w:t>:</w:t>
-      </w:r>
-    </w:p>
-    <w:p>
-      <w:pPr>
-        <w:pStyle w:val="NoSpacing"/>
-        <w:ind w:left="1080"/>
-        <w:rPr>
-          <w:rFonts w:asciiTheme="majorHAnsi" w:eastAsiaTheme="majorEastAsia" w:hAnsiTheme="majorHAnsi" w:cstheme="majorBidi"/>
-          <w:b/>
-          <w:bCs/>
-          <w:iCs/>
-        </w:rPr>
-      </w:pPr>
-    </w:p>
-    <w:p>
-      <w:pPr>
-        <w:pStyle w:val="Heading4"/>
-        <w:spacing w:before="0"/>
-        <w:rPr>
-          <w:b w:val="0"/>
-        </w:rPr>
-      </w:pPr>
-      <w:r>
-        <w:rPr>
-          <w:i w:val="0"/>
-        </w:rPr>
-        <w:t xml:space="preserve">Web Application </w:t>
-      </w:r>
-      <w:r>
-        <w:rPr>
-          <w:i w:val="0"/>
-        </w:rPr>
-        <w:t>Bugs</w:t>
-      </w:r>
-      <w:r>
-        <w:rPr>
-          <w:i w:val="0"/>
-        </w:rPr>
-        <w:t>:</w:t>
-      </w:r>
-      <w:r>
-        <w:rPr>
-          <w:b w:val="0"/>
-        </w:rPr>
-        <w:t xml:space="preserve"> </w:t>
-      </w:r>
-    </w:p>
-    <w:p>
-      <w:pPr>
-        <w:pStyle w:val="NoSpacing"/>
-      </w:pPr>
-      <w:r>
-        <w:t>The following list indicates what bugs and issues are present in this current release:</w:t>
-      </w:r>
-    </w:p>
-    <w:p>
-      <w:pPr>
-        <w:pStyle w:val="NoSpacing"/>
-        <w:numPr>
-          <w:ilvl w:val="0"/>
-          <w:numId w:val="9"/>
-        </w:numPr>
-      </w:pPr>
-      <w:r>
-        <w:t>The test environment has issues</w:t>
-      </w:r>
-      <w:r>
-        <w:t xml:space="preserve"> because of </w:t>
-      </w:r>
-      <w:r>
-        <w:t>Ruby gems</w:t>
-      </w:r>
-      <w:r>
-        <w:t xml:space="preserve"> that ha</w:t>
-      </w:r>
-      <w:r>
-        <w:t>ve</w:t>
-      </w:r>
-      <w:r>
-        <w:t xml:space="preserve"> been used.</w:t>
-      </w:r>
-      <w:r>
-        <w:t xml:space="preserve"> Currently, the test database will load with errors as there is an issue with re-creating the environment from the schema.rb file which is incorrectly generated from the migrations that have been set up.</w:t>
-      </w:r>
-    </w:p>
-    <w:p>
-      <w:pPr>
-        <w:pStyle w:val="NoSpacing"/>
-      </w:pPr>
-    </w:p>
-    <w:p>
-      <w:pPr>
-        <w:pStyle w:val="Heading4"/>
-        <w:spacing w:before="0"/>
-        <w:rPr>
-          <w:i w:val="0"/>
-        </w:rPr>
-      </w:pPr>
-      <w:r>
-        <w:rPr>
-          <w:i w:val="0"/>
-        </w:rPr>
-        <w:t>Web Application Testing</w:t>
-      </w:r>
-      <w:r>
-        <w:rPr>
-          <w:i w:val="0"/>
-        </w:rPr>
-        <w:t>:</w:t>
-      </w:r>
-      <w:r>
-        <w:rPr>
-          <w:b w:val="0"/>
-        </w:rPr>
-        <w:t xml:space="preserve"> </w:t>
-      </w:r>
-    </w:p>
-    <w:p>
-      <w:pPr>
-        <w:pStyle w:val="NoSpacing"/>
-      </w:pPr>
-      <w:r>
         <w:t>Testing information can be viewed in the Stargazer test plan document. A quick review will be placed here.</w:t>
       </w:r>
     </w:p>
@@ -1253,7 +1235,7 @@
       <w:r>
         <w:t xml:space="preserve">For development, the web system can be viewed at the following URL: </w:t>
       </w:r>
-      <w:hyperlink r:id="rId12" w:history="1">
+      <w:hyperlink r:id="rId13" w:history="1">
         <w:r>
           <w:rPr>
             <w:rStyle w:val="Hyperlink"/>
@@ -1418,9 +1400,9 @@
       </w:pPr>
     </w:p>
     <w:sectPr>
-      <w:headerReference w:type="default" r:id="rId13"/>
-      <w:footerReference w:type="default" r:id="rId14"/>
-      <w:footerReference w:type="first" r:id="rId15"/>
+      <w:headerReference w:type="default" r:id="rId14"/>
+      <w:footerReference w:type="default" r:id="rId15"/>
+      <w:footerReference w:type="first" r:id="rId16"/>
       <w:pgSz w:w="12240" w:h="15840"/>
       <w:pgMar w:top="1440" w:right="1440" w:bottom="1440" w:left="1440" w:header="708" w:footer="708" w:gutter="0"/>
       <w:pgNumType w:start="1"/>
@@ -1477,7 +1459,7 @@
             <w:rPr>
               <w:noProof/>
             </w:rPr>
-            <w:t>3</w:t>
+            <w:t>2</w:t>
           </w:r>
         </w:fldSimple>
       </w:p>
@@ -2433,6 +2415,118 @@
     </w:lvl>
   </w:abstractNum>
   <w:abstractNum w:abstractNumId="8">
+    <w:nsid w:val="66C266D3"/>
+    <w:multiLevelType w:val="hybridMultilevel"/>
+    <w:tmpl w:val="6F86D7D2"/>
+    <w:lvl w:ilvl="0" w:tplc="3CC27080">
+      <w:numFmt w:val="bullet"/>
+      <w:lvlText w:val=""/>
+      <w:lvlJc w:val="left"/>
+      <w:pPr>
+        <w:ind w:left="1080" w:hanging="360"/>
+      </w:pPr>
+      <w:rPr>
+        <w:rFonts w:ascii="Symbol" w:eastAsiaTheme="minorEastAsia" w:hAnsi="Symbol" w:cstheme="minorBidi" w:hint="default"/>
+      </w:rPr>
+    </w:lvl>
+    <w:lvl w:ilvl="1" w:tplc="04090003" w:tentative="1">
+      <w:start w:val="1"/>
+      <w:numFmt w:val="bullet"/>
+      <w:lvlText w:val="o"/>
+      <w:lvlJc w:val="left"/>
+      <w:pPr>
+        <w:ind w:left="1800" w:hanging="360"/>
+      </w:pPr>
+      <w:rPr>
+        <w:rFonts w:ascii="Courier New" w:hAnsi="Courier New" w:cs="Courier New" w:hint="default"/>
+      </w:rPr>
+    </w:lvl>
+    <w:lvl w:ilvl="2" w:tplc="04090005" w:tentative="1">
+      <w:start w:val="1"/>
+      <w:numFmt w:val="bullet"/>
+      <w:lvlText w:val=""/>
+      <w:lvlJc w:val="left"/>
+      <w:pPr>
+        <w:ind w:left="2520" w:hanging="360"/>
+      </w:pPr>
+      <w:rPr>
+        <w:rFonts w:ascii="Wingdings" w:hAnsi="Wingdings" w:hint="default"/>
+      </w:rPr>
+    </w:lvl>
+    <w:lvl w:ilvl="3" w:tplc="04090001" w:tentative="1">
+      <w:start w:val="1"/>
+      <w:numFmt w:val="bullet"/>
+      <w:lvlText w:val=""/>
+      <w:lvlJc w:val="left"/>
+      <w:pPr>
+        <w:ind w:left="3240" w:hanging="360"/>
+      </w:pPr>
+      <w:rPr>
+        <w:rFonts w:ascii="Symbol" w:hAnsi="Symbol" w:hint="default"/>
+      </w:rPr>
+    </w:lvl>
+    <w:lvl w:ilvl="4" w:tplc="04090003" w:tentative="1">
+      <w:start w:val="1"/>
+      <w:numFmt w:val="bullet"/>
+      <w:lvlText w:val="o"/>
+      <w:lvlJc w:val="left"/>
+      <w:pPr>
+        <w:ind w:left="3960" w:hanging="360"/>
+      </w:pPr>
+      <w:rPr>
+        <w:rFonts w:ascii="Courier New" w:hAnsi="Courier New" w:cs="Courier New" w:hint="default"/>
+      </w:rPr>
+    </w:lvl>
+    <w:lvl w:ilvl="5" w:tplc="04090005" w:tentative="1">
+      <w:start w:val="1"/>
+      <w:numFmt w:val="bullet"/>
+      <w:lvlText w:val=""/>
+      <w:lvlJc w:val="left"/>
+      <w:pPr>
+        <w:ind w:left="4680" w:hanging="360"/>
+      </w:pPr>
+      <w:rPr>
+        <w:rFonts w:ascii="Wingdings" w:hAnsi="Wingdings" w:hint="default"/>
+      </w:rPr>
+    </w:lvl>
+    <w:lvl w:ilvl="6" w:tplc="04090001" w:tentative="1">
+      <w:start w:val="1"/>
+      <w:numFmt w:val="bullet"/>
+      <w:lvlText w:val=""/>
+      <w:lvlJc w:val="left"/>
+      <w:pPr>
+        <w:ind w:left="5400" w:hanging="360"/>
+      </w:pPr>
+      <w:rPr>
+        <w:rFonts w:ascii="Symbol" w:hAnsi="Symbol" w:hint="default"/>
+      </w:rPr>
+    </w:lvl>
+    <w:lvl w:ilvl="7" w:tplc="04090003" w:tentative="1">
+      <w:start w:val="1"/>
+      <w:numFmt w:val="bullet"/>
+      <w:lvlText w:val="o"/>
+      <w:lvlJc w:val="left"/>
+      <w:pPr>
+        <w:ind w:left="6120" w:hanging="360"/>
+      </w:pPr>
+      <w:rPr>
+        <w:rFonts w:ascii="Courier New" w:hAnsi="Courier New" w:cs="Courier New" w:hint="default"/>
+      </w:rPr>
+    </w:lvl>
+    <w:lvl w:ilvl="8" w:tplc="04090005" w:tentative="1">
+      <w:start w:val="1"/>
+      <w:numFmt w:val="bullet"/>
+      <w:lvlText w:val=""/>
+      <w:lvlJc w:val="left"/>
+      <w:pPr>
+        <w:ind w:left="6840" w:hanging="360"/>
+      </w:pPr>
+      <w:rPr>
+        <w:rFonts w:ascii="Wingdings" w:hAnsi="Wingdings" w:hint="default"/>
+      </w:rPr>
+    </w:lvl>
+  </w:abstractNum>
+  <w:abstractNum w:abstractNumId="9">
     <w:nsid w:val="68794A0B"/>
     <w:multiLevelType w:val="hybridMultilevel"/>
     <w:tmpl w:val="6F0E1026"/>
@@ -2521,7 +2615,7 @@
       </w:pPr>
     </w:lvl>
   </w:abstractNum>
-  <w:abstractNum w:abstractNumId="9">
+  <w:abstractNum w:abstractNumId="10">
     <w:nsid w:val="7BA00261"/>
     <w:multiLevelType w:val="hybridMultilevel"/>
     <w:tmpl w:val="E8988D7A"/>
@@ -2614,10 +2708,10 @@
     <w:abstractNumId w:val="7"/>
   </w:num>
   <w:num w:numId="2">
-    <w:abstractNumId w:val="8"/>
+    <w:abstractNumId w:val="9"/>
   </w:num>
   <w:num w:numId="3">
-    <w:abstractNumId w:val="9"/>
+    <w:abstractNumId w:val="10"/>
   </w:num>
   <w:num w:numId="4">
     <w:abstractNumId w:val="4"/>
@@ -2639,6 +2733,9 @@
   </w:num>
   <w:num w:numId="10">
     <w:abstractNumId w:val="6"/>
+  </w:num>
+  <w:num w:numId="11">
+    <w:abstractNumId w:val="8"/>
   </w:num>
 </w:numbering>
 </file>
@@ -3988,7 +4085,7 @@
 </file>
 
 <file path=customXml/itemProps2.xml><?xml version="1.0" encoding="utf-8"?>
-<ds:datastoreItem xmlns:ds="http://schemas.openxmlformats.org/officeDocument/2006/customXml" ds:itemID="{A072BED2-52A8-422E-BC55-151587253F49}">
+<ds:datastoreItem xmlns:ds="http://schemas.openxmlformats.org/officeDocument/2006/customXml" ds:itemID="{0BE59E9C-6D7D-40E8-9418-173B223DF4B5}">
   <ds:schemaRefs>
     <ds:schemaRef ds:uri="http://schemas.openxmlformats.org/officeDocument/2006/bibliography"/>
   </ds:schemaRefs>

</xml_diff>

<commit_message>
changes for meeting 5
</commit_message>
<xml_diff>
--- a/Stargazer_ReleaseNotes7.docx
+++ b/Stargazer_ReleaseNotes7.docx
@@ -984,8 +984,14 @@
     <w:p>
       <w:pPr>
         <w:pStyle w:val="NoSpacing"/>
-        <w:ind w:left="1080"/>
-      </w:pPr>
+        <w:numPr>
+          <w:ilvl w:val="0"/>
+          <w:numId w:val="11"/>
+        </w:numPr>
+      </w:pPr>
+      <w:r>
+        <w:t>Mobile views – CSS has been updated and functionality for searching through the scheduling log changed.</w:t>
+      </w:r>
     </w:p>
     <w:p>
       <w:pPr>
@@ -1060,13 +1066,7 @@
         </w:numPr>
       </w:pPr>
       <w:r>
-        <w:t>Mobile views – changing schedule log user interface</w:t>
-      </w:r>
-      <w:r>
-        <w:t xml:space="preserve"> (remove text-based searches)</w:t>
-      </w:r>
-      <w:r>
-        <w:t>.</w:t>
+        <w:t>Full integration with the camera and telescope (missing an adapter).</w:t>
       </w:r>
     </w:p>
     <w:p>
@@ -1078,7 +1078,60 @@
         </w:numPr>
       </w:pPr>
       <w:r>
-        <w:t>Full integration with the camera and telescope (missing an adapter).</w:t>
+        <w:t>Image compilation – compiling a larger high resolution image from a collection of images.</w:t>
+      </w:r>
+    </w:p>
+    <w:p>
+      <w:pPr>
+        <w:pStyle w:val="NoSpacing"/>
+        <w:ind w:left="1080"/>
+        <w:rPr>
+          <w:rFonts w:asciiTheme="majorHAnsi" w:eastAsiaTheme="majorEastAsia" w:hAnsiTheme="majorHAnsi" w:cstheme="majorBidi"/>
+          <w:b/>
+          <w:bCs/>
+          <w:iCs/>
+        </w:rPr>
+      </w:pPr>
+    </w:p>
+    <w:p>
+      <w:pPr>
+        <w:pStyle w:val="Heading4"/>
+        <w:spacing w:before="0"/>
+        <w:rPr>
+          <w:b w:val="0"/>
+        </w:rPr>
+      </w:pPr>
+      <w:r>
+        <w:rPr>
+          <w:i w:val="0"/>
+        </w:rPr>
+        <w:t xml:space="preserve">Web Application </w:t>
+      </w:r>
+      <w:r>
+        <w:rPr>
+          <w:i w:val="0"/>
+        </w:rPr>
+        <w:t>Bugs</w:t>
+      </w:r>
+      <w:r>
+        <w:rPr>
+          <w:i w:val="0"/>
+        </w:rPr>
+        <w:t>:</w:t>
+      </w:r>
+      <w:r>
+        <w:rPr>
+          <w:b w:val="0"/>
+        </w:rPr>
+        <w:t xml:space="preserve"> </w:t>
+      </w:r>
+    </w:p>
+    <w:p>
+      <w:pPr>
+        <w:pStyle w:val="NoSpacing"/>
+      </w:pPr>
+      <w:r>
+        <w:t>The following list indicates what bugs and issues are present in this current release:</w:t>
       </w:r>
     </w:p>
     <w:p>
@@ -1090,60 +1143,31 @@
         </w:numPr>
       </w:pPr>
       <w:r>
-        <w:t>Image compilation – compiling a larger high resolution image from a collection of images.</w:t>
-      </w:r>
-    </w:p>
-    <w:p>
-      <w:pPr>
-        <w:pStyle w:val="NoSpacing"/>
-        <w:ind w:left="1080"/>
-        <w:rPr>
-          <w:rFonts w:asciiTheme="majorHAnsi" w:eastAsiaTheme="majorEastAsia" w:hAnsiTheme="majorHAnsi" w:cstheme="majorBidi"/>
-          <w:b/>
-          <w:bCs/>
-          <w:iCs/>
-        </w:rPr>
-      </w:pPr>
-    </w:p>
-    <w:p>
-      <w:pPr>
-        <w:pStyle w:val="Heading4"/>
-        <w:spacing w:before="0"/>
-        <w:rPr>
-          <w:b w:val="0"/>
-        </w:rPr>
-      </w:pPr>
-      <w:r>
-        <w:rPr>
-          <w:i w:val="0"/>
-        </w:rPr>
-        <w:t xml:space="preserve">Web Application </w:t>
-      </w:r>
-      <w:r>
-        <w:rPr>
-          <w:i w:val="0"/>
-        </w:rPr>
-        <w:t>Bugs</w:t>
-      </w:r>
-      <w:r>
-        <w:rPr>
-          <w:i w:val="0"/>
-        </w:rPr>
-        <w:t>:</w:t>
-      </w:r>
-      <w:r>
-        <w:rPr>
-          <w:b w:val="0"/>
-        </w:rPr>
-        <w:t xml:space="preserve"> </w:t>
-      </w:r>
-    </w:p>
-    <w:p>
-      <w:pPr>
-        <w:pStyle w:val="NoSpacing"/>
-      </w:pPr>
-      <w:r>
-        <w:t>The following list indicates what bugs and issues are present in this current release:</w:t>
+        <w:t>There is an issue when creating a</w:t>
+      </w:r>
+      <w:r>
+        <w:t xml:space="preserve"> schedule with </w:t>
+      </w:r>
+      <w:r>
+        <w:t xml:space="preserve">a </w:t>
+      </w:r>
+      <w:r>
+        <w:t xml:space="preserve">celestial object </w:t>
+      </w:r>
+      <w:r>
+        <w:t>as an input then edit that schedule</w:t>
+      </w:r>
+      <w:r>
+        <w:t xml:space="preserve"> to change it to </w:t>
+      </w:r>
+      <w:r>
+        <w:t xml:space="preserve">use </w:t>
+      </w:r>
+      <w:r>
+        <w:t>coordinates</w:t>
+      </w:r>
+      <w:r>
+        <w:t xml:space="preserve"> instead; it will still use the celestial object.</w:t>
       </w:r>
     </w:p>
     <w:p>
@@ -1155,31 +1179,19 @@
         </w:numPr>
       </w:pPr>
       <w:r>
-        <w:t>There is an issue when creating a</w:t>
-      </w:r>
-      <w:r>
-        <w:t xml:space="preserve"> schedule with </w:t>
-      </w:r>
-      <w:r>
-        <w:t xml:space="preserve">a </w:t>
-      </w:r>
-      <w:r>
-        <w:t xml:space="preserve">celestial object </w:t>
-      </w:r>
-      <w:r>
-        <w:t>as an input then edit that schedule</w:t>
-      </w:r>
-      <w:r>
-        <w:t xml:space="preserve"> to change it to </w:t>
-      </w:r>
-      <w:r>
-        <w:t xml:space="preserve">use </w:t>
-      </w:r>
-      <w:r>
-        <w:t>coordinates</w:t>
-      </w:r>
-      <w:r>
-        <w:t xml:space="preserve"> instead; it will still use the celestial object.</w:t>
+        <w:t>Not clicking a day when creating a schedule results in error.</w:t>
+      </w:r>
+    </w:p>
+    <w:p>
+      <w:pPr>
+        <w:pStyle w:val="NoSpacing"/>
+        <w:numPr>
+          <w:ilvl w:val="0"/>
+          <w:numId w:val="8"/>
+        </w:numPr>
+      </w:pPr>
+      <w:r>
+        <w:t>Scheduling may not work as intended now that additional parameters have been added.</w:t>
       </w:r>
     </w:p>
     <w:p>
@@ -1459,7 +1471,7 @@
             <w:rPr>
               <w:noProof/>
             </w:rPr>
-            <w:t>2</w:t>
+            <w:t>3</w:t>
           </w:r>
         </w:fldSimple>
       </w:p>
@@ -4085,7 +4097,7 @@
 </file>
 
 <file path=customXml/itemProps2.xml><?xml version="1.0" encoding="utf-8"?>
-<ds:datastoreItem xmlns:ds="http://schemas.openxmlformats.org/officeDocument/2006/customXml" ds:itemID="{0BE59E9C-6D7D-40E8-9418-173B223DF4B5}">
+<ds:datastoreItem xmlns:ds="http://schemas.openxmlformats.org/officeDocument/2006/customXml" ds:itemID="{C61C0D40-76FA-42C3-97CF-2474AC8953A8}">
   <ds:schemaRefs>
     <ds:schemaRef ds:uri="http://schemas.openxmlformats.org/officeDocument/2006/bibliography"/>
   </ds:schemaRefs>

</xml_diff>